<commit_message>
Removed C in #2 made page 2
cleaned up page again.
</commit_message>
<xml_diff>
--- a/Ross_Grant_ProblemSolving.docx
+++ b/Ross_Grant_ProblemSolving.docx
@@ -147,8 +147,6 @@
         </w:rPr>
         <w:t xml:space="preserve">         </w:t>
       </w:r>
-      <w:bookmarkStart w:id="0" w:name="_GoBack"/>
-      <w:bookmarkEnd w:id="0"/>
       <w:r>
         <w:rPr>
           <w:b/>
@@ -242,10 +240,7 @@
     <w:p>
       <w:pPr>
         <w:pStyle w:val="ListParagraph"/>
-        <w:numPr>
-          <w:ilvl w:val="0"/>
-          <w:numId w:val="1"/>
-        </w:numPr>
+        <w:ind w:left="1800"/>
       </w:pPr>
     </w:p>
     <w:p>
@@ -299,6 +294,11 @@
       </w:r>
     </w:p>
     <w:p/>
+    <w:p/>
+    <w:p>
+      <w:bookmarkStart w:id="0" w:name="_GoBack"/>
+      <w:bookmarkEnd w:id="0"/>
+    </w:p>
     <w:p>
       <w:pPr>
         <w:rPr>
@@ -313,6 +313,7 @@
           <w:sz w:val="28"/>
           <w:szCs w:val="28"/>
         </w:rPr>
+        <w:lastRenderedPageBreak/>
         <w:t>3).  Predicting Fingers.</w:t>
       </w:r>
     </w:p>
@@ -325,7 +326,6 @@
     </w:p>
     <w:p>
       <w:r>
-        <w:lastRenderedPageBreak/>
         <w:t xml:space="preserve">A little girl counts using the fingers of her left hand as follows: She starts by calling her thumb 1, the first finger 2, middle finger 3, ring finger 4, and little finger 5. Then she reverses direction, calling the ring finger 6, middle 7, first finger 8 and thumb 9, </w:t>
       </w:r>
       <w:proofErr w:type="gramStart"/>

</xml_diff>